<commit_message>
Add Thymeleaf tag to the html files
</commit_message>
<xml_diff>
--- a/docs/springThymeleafNotes.docx
+++ b/docs/springThymeleafNotes.docx
@@ -3,6 +3,11 @@
 <w:document xmlns:wpc="http://schemas.microsoft.com/office/word/2010/wordprocessingCanvas" xmlns:mc="http://schemas.openxmlformats.org/markup-compatibility/2006" xmlns:o="urn:schemas-microsoft-com:office:office" xmlns:r="http://schemas.openxmlformats.org/officeDocument/2006/relationships" xmlns:m="http://schemas.openxmlformats.org/officeDocument/2006/math" xmlns:v="urn:schemas-microsoft-com:vml" xmlns:wp14="http://schemas.microsoft.com/office/word/2010/wordprocessingDrawing" xmlns:wp="http://schemas.openxmlformats.org/drawingml/2006/wordprocessingDrawing" xmlns:w10="urn:schemas-microsoft-com:office:word" xmlns:w="http://schemas.openxmlformats.org/wordprocessingml/2006/main" xmlns:w14="http://schemas.microsoft.com/office/word/2010/wordml" xmlns:wpg="http://schemas.microsoft.com/office/word/2010/wordprocessingGroup" xmlns:wpi="http://schemas.microsoft.com/office/word/2010/wordprocessingInk" xmlns:wne="http://schemas.microsoft.com/office/word/2006/wordml" xmlns:wps="http://schemas.microsoft.com/office/word/2010/wordprocessingShape" mc:Ignorable="w14 wp14">
   <w:body>
     <w:p/>
+    <w:p>
+      <w:r>
+        <w:t>use Spring tool suite STS</w:t>
+      </w:r>
+    </w:p>
     <w:p>
       <w:hyperlink r:id="rId5" w:history="1">
         <w:r>
@@ -17,9 +22,39 @@
       </w:r>
     </w:p>
     <w:p>
-      <w:pPr>
-        <w:ind w:firstLine="720"/>
-      </w:pPr>
+      <w:proofErr w:type="gramStart"/>
+      <w:r>
+        <w:t>GitHub :</w:t>
+      </w:r>
+      <w:proofErr w:type="gramEnd"/>
+      <w:r>
+        <w:t xml:space="preserve"> </w:t>
+      </w:r>
+      <w:hyperlink r:id="rId6" w:history="1">
+        <w:r>
+          <w:rPr>
+            <w:rStyle w:val="Hyperlink"/>
+          </w:rPr>
+          <w:t>https://github.com/springframeworkguru/</w:t>
+        </w:r>
+      </w:hyperlink>
+      <w:r>
+        <w:t xml:space="preserve"> </w:t>
+      </w:r>
+    </w:p>
+    <w:p/>
+    <w:p>
+      <w:hyperlink r:id="rId7" w:history="1">
+        <w:r>
+          <w:rPr>
+            <w:rStyle w:val="Hyperlink"/>
+          </w:rPr>
+          <w:t>http://localhost:8080/</w:t>
+        </w:r>
+      </w:hyperlink>
+      <w:r>
+        <w:t xml:space="preserve"> </w:t>
+      </w:r>
     </w:p>
     <w:p/>
     <w:p/>

</xml_diff>